<commit_message>
Minor updates to the draft paper
</commit_message>
<xml_diff>
--- a/vRSA for EEG-AL-v1.docx
+++ b/vRSA for EEG-AL-v1.docx
@@ -1319,8 +1319,6 @@
         </w:rPr>
         <w:t xml:space="preserve"> components </w:t>
       </w:r>
-      <w:bookmarkStart w:id="19" w:name="_GoBack"/>
-      <w:bookmarkEnd w:id="19"/>
       <w:r>
         <w:rPr>
           <w:rFonts w:eastAsiaTheme="minorEastAsia"/>
@@ -1375,7 +1373,7 @@
         </w:rPr>
         <w:t xml:space="preserve">The scheme introduced here </w:t>
       </w:r>
-      <w:del w:id="20" w:author="Peter Zeidman" w:date="2025-03-20T12:36:00Z">
+      <w:del w:id="19" w:author="Peter Zeidman" w:date="2025-03-20T12:36:00Z">
         <w:r>
           <w:rPr>
             <w:rFonts w:eastAsiaTheme="minorEastAsia"/>
@@ -1395,33 +1393,33 @@
           <w:delText xml:space="preserve"> </w:delText>
         </w:r>
       </w:del>
+      <w:ins w:id="20" w:author="Peter Zeidman" w:date="2025-03-20T12:36:00Z">
+        <w:r>
+          <w:rPr>
+            <w:rFonts w:eastAsiaTheme="minorEastAsia"/>
+          </w:rPr>
+          <w:t xml:space="preserve">yields an estimate of </w:t>
+        </w:r>
+      </w:ins>
+      <w:r>
+        <w:rPr>
+          <w:rFonts w:eastAsiaTheme="minorEastAsia"/>
+        </w:rPr>
+        <w:t>the log evidence for each mode</w:t>
+      </w:r>
+      <w:r>
+        <w:rPr>
+          <w:rFonts w:eastAsiaTheme="minorEastAsia"/>
+        </w:rPr>
+        <w:t>l. Following this, the</w:t>
+      </w:r>
+      <w:r>
+        <w:rPr>
+          <w:rFonts w:eastAsiaTheme="minorEastAsia"/>
+        </w:rPr>
+        <w:t xml:space="preserve"> ratio of evidences</w:t>
+      </w:r>
       <w:ins w:id="21" w:author="Peter Zeidman" w:date="2025-03-20T12:36:00Z">
-        <w:r>
-          <w:rPr>
-            <w:rFonts w:eastAsiaTheme="minorEastAsia"/>
-          </w:rPr>
-          <w:t xml:space="preserve">yields an estimate of </w:t>
-        </w:r>
-      </w:ins>
-      <w:r>
-        <w:rPr>
-          <w:rFonts w:eastAsiaTheme="minorEastAsia"/>
-        </w:rPr>
-        <w:t>the log evidence for each mode</w:t>
-      </w:r>
-      <w:r>
-        <w:rPr>
-          <w:rFonts w:eastAsiaTheme="minorEastAsia"/>
-        </w:rPr>
-        <w:t>l. Following this, the</w:t>
-      </w:r>
-      <w:r>
-        <w:rPr>
-          <w:rFonts w:eastAsiaTheme="minorEastAsia"/>
-        </w:rPr>
-        <w:t xml:space="preserve"> ratio of evidences</w:t>
-      </w:r>
-      <w:ins w:id="22" w:author="Peter Zeidman" w:date="2025-03-20T12:36:00Z">
         <w:r>
           <w:rPr>
             <w:rFonts w:eastAsiaTheme="minorEastAsia"/>
@@ -1828,7 +1826,7 @@
         </w:rPr>
         <w:t xml:space="preserve"> Recent developments</w:t>
       </w:r>
-      <w:ins w:id="23" w:author="Peter Zeidman" w:date="2025-03-20T12:36:00Z">
+      <w:ins w:id="22" w:author="Peter Zeidman" w:date="2025-03-20T12:36:00Z">
         <w:r>
           <w:rPr>
             <w:rFonts w:eastAsiaTheme="minorEastAsia"/>
@@ -1836,7 +1834,7 @@
           <w:t xml:space="preserve"> of a related technique </w:t>
         </w:r>
       </w:ins>
-      <w:del w:id="24" w:author="Peter Zeidman" w:date="2025-03-20T12:36:00Z">
+      <w:del w:id="23" w:author="Peter Zeidman" w:date="2025-03-20T12:36:00Z">
         <w:r>
           <w:rPr>
             <w:rFonts w:eastAsiaTheme="minorEastAsia"/>
@@ -1844,34 +1842,34 @@
           <w:delText xml:space="preserve"> in</w:delText>
         </w:r>
       </w:del>
+      <w:ins w:id="24" w:author="Peter Zeidman" w:date="2025-03-20T12:36:00Z">
+        <w:r>
+          <w:rPr>
+            <w:rFonts w:eastAsiaTheme="minorEastAsia"/>
+          </w:rPr>
+          <w:t>-</w:t>
+        </w:r>
+      </w:ins>
+      <w:r>
+        <w:rPr>
+          <w:rFonts w:eastAsiaTheme="minorEastAsia"/>
+        </w:rPr>
+        <w:t xml:space="preserve"> </w:t>
+      </w:r>
+      <w:r>
+        <w:rPr>
+          <w:rFonts w:eastAsiaTheme="minorEastAsia"/>
+          <w:i/>
+        </w:rPr>
+        <w:t>Bayesian model reduction</w:t>
+      </w:r>
+      <w:r>
+        <w:rPr>
+          <w:rFonts w:eastAsiaTheme="minorEastAsia"/>
+        </w:rPr>
+        <w:t xml:space="preserve"> </w:t>
+      </w:r>
       <w:ins w:id="25" w:author="Peter Zeidman" w:date="2025-03-20T12:36:00Z">
-        <w:r>
-          <w:rPr>
-            <w:rFonts w:eastAsiaTheme="minorEastAsia"/>
-          </w:rPr>
-          <w:t>-</w:t>
-        </w:r>
-      </w:ins>
-      <w:r>
-        <w:rPr>
-          <w:rFonts w:eastAsiaTheme="minorEastAsia"/>
-        </w:rPr>
-        <w:t xml:space="preserve"> </w:t>
-      </w:r>
-      <w:r>
-        <w:rPr>
-          <w:rFonts w:eastAsiaTheme="minorEastAsia"/>
-          <w:i/>
-        </w:rPr>
-        <w:t>Bayesian model reduction</w:t>
-      </w:r>
-      <w:r>
-        <w:rPr>
-          <w:rFonts w:eastAsiaTheme="minorEastAsia"/>
-        </w:rPr>
-        <w:t xml:space="preserve"> </w:t>
-      </w:r>
-      <w:ins w:id="26" w:author="Peter Zeidman" w:date="2025-03-20T12:36:00Z">
         <w:r>
           <w:rPr>
             <w:rFonts w:eastAsiaTheme="minorEastAsia"/>
@@ -5540,7 +5538,7 @@
         </w:rPr>
         <w:t xml:space="preserve"> </w:t>
       </w:r>
-      <w:ins w:id="27" w:author="Peter Zeidman" w:date="2025-03-20T12:37:00Z">
+      <w:ins w:id="26" w:author="Peter Zeidman" w:date="2025-03-20T12:37:00Z">
         <w:r>
           <w:rPr>
             <w:rFonts w:eastAsiaTheme="minorEastAsia"/>
@@ -5603,7 +5601,7 @@
         </w:rPr>
         <w:t>the effects of the task plus the observation noise</w:t>
       </w:r>
-      <w:del w:id="28" w:author="Peter Zeidman" w:date="2025-03-20T12:37:00Z">
+      <w:del w:id="27" w:author="Peter Zeidman" w:date="2025-03-20T12:37:00Z">
         <w:r>
           <w:rPr>
             <w:rFonts w:eastAsiaTheme="minorEastAsia"/>
@@ -8122,7 +8120,7 @@
         </w:rPr>
         <w:t xml:space="preserve"> (</w:t>
       </w:r>
-      <w:ins w:id="29" w:author="Peter Zeidman" w:date="2025-03-20T12:38:00Z">
+      <w:ins w:id="28" w:author="Peter Zeidman" w:date="2025-03-20T12:38:00Z">
         <w:r>
           <w:rPr>
             <w:rFonts w:eastAsiaTheme="minorEastAsia"/>
@@ -8469,7 +8467,7 @@
         <w:keepNext/>
         <w:jc w:val="center"/>
       </w:pPr>
-      <w:commentRangeStart w:id="30"/>
+      <w:commentRangeStart w:id="29"/>
       <w:r>
         <w:rPr>
           <w:noProof/>
@@ -8517,12 +8515,12 @@
           </wp:inline>
         </w:drawing>
       </w:r>
-      <w:commentRangeEnd w:id="30"/>
+      <w:commentRangeEnd w:id="29"/>
       <w:r>
         <w:rPr>
           <w:rStyle w:val="CommentReference"/>
         </w:rPr>
-        <w:commentReference w:id="30"/>
+        <w:commentReference w:id="29"/>
       </w:r>
     </w:p>
     <w:p>
@@ -9169,12 +9167,12 @@
       <w:r>
         <w:t xml:space="preserve"> In the example </w:t>
       </w:r>
-      <w:del w:id="31" w:author="Peter Zeidman" w:date="2025-03-20T12:40:00Z">
+      <w:del w:id="30" w:author="Peter Zeidman" w:date="2025-03-20T12:40:00Z">
         <w:r>
           <w:delText xml:space="preserve">which </w:delText>
         </w:r>
       </w:del>
-      <w:ins w:id="32" w:author="Peter Zeidman" w:date="2025-03-20T12:40:00Z">
+      <w:ins w:id="31" w:author="Peter Zeidman" w:date="2025-03-20T12:40:00Z">
         <w:r>
           <w:t xml:space="preserve">that </w:t>
         </w:r>
@@ -9612,7 +9610,7 @@
         </w:rPr>
         <w:t xml:space="preserve">Figure </w:t>
       </w:r>
-      <w:del w:id="33" w:author="Peter Zeidman" w:date="2025-03-20T12:40:00Z">
+      <w:del w:id="32" w:author="Peter Zeidman" w:date="2025-03-20T12:40:00Z">
         <w:r>
           <w:rPr>
             <w:b/>
@@ -9824,7 +9822,7 @@
       <w:r>
         <w:t>additional pre-processing steps using SPM</w:t>
       </w:r>
-      <w:del w:id="34" w:author="Peter Zeidman" w:date="2025-03-20T12:53:00Z">
+      <w:del w:id="33" w:author="Peter Zeidman" w:date="2025-03-20T12:53:00Z">
         <w:r>
           <w:delText>12</w:delText>
         </w:r>
@@ -10022,7 +10020,7 @@
         </w:rPr>
         <w:t xml:space="preserve"> (averaged over presentation</w:t>
       </w:r>
-      <w:ins w:id="35" w:author="Peter Zeidman" w:date="2025-03-20T13:08:00Z">
+      <w:ins w:id="34" w:author="Peter Zeidman" w:date="2025-03-20T13:08:00Z">
         <w:r>
           <w:rPr>
             <w:rFonts w:eastAsiaTheme="minorEastAsia"/>
@@ -11046,7 +11044,7 @@
       <w:r>
         <w:t xml:space="preserve">over conditions </w:t>
       </w:r>
-      <w:del w:id="36" w:author="Peter Zeidman" w:date="2025-03-20T14:05:00Z">
+      <w:del w:id="35" w:author="Peter Zeidman" w:date="2025-03-20T14:05:00Z">
         <w:r>
           <w:delText>and</w:delText>
         </w:r>
@@ -11054,7 +11052,7 @@
           <w:delText xml:space="preserve"> </w:delText>
         </w:r>
       </w:del>
-      <w:ins w:id="37" w:author="Peter Zeidman" w:date="2025-03-20T14:05:00Z">
+      <w:ins w:id="36" w:author="Peter Zeidman" w:date="2025-03-20T14:05:00Z">
         <w:r>
           <w:t xml:space="preserve">as well as </w:t>
         </w:r>
@@ -11836,7 +11834,7 @@
         </w:rPr>
         <w:t xml:space="preserve"> Each contrast was converted to a covariance component (i.e., hypothesis matrix)</w:t>
       </w:r>
-      <w:ins w:id="38" w:author="Peter Zeidman" w:date="2025-03-20T12:41:00Z">
+      <w:ins w:id="37" w:author="Peter Zeidman" w:date="2025-03-20T12:41:00Z">
         <w:r>
           <w:rPr>
             <w:rFonts w:eastAsiaTheme="minorEastAsia"/>
@@ -11844,7 +11842,7 @@
           <w:t xml:space="preserve"> according to Eq. 10 </w:t>
         </w:r>
       </w:ins>
-      <w:del w:id="39" w:author="Peter Zeidman" w:date="2025-03-20T12:41:00Z">
+      <w:del w:id="38" w:author="Peter Zeidman" w:date="2025-03-20T12:41:00Z">
         <w:r>
           <w:rPr>
             <w:rFonts w:eastAsiaTheme="minorEastAsia"/>
@@ -13645,7 +13643,7 @@
           <w:rFonts w:eastAsiaTheme="minorEastAsia"/>
         </w:rPr>
       </w:pPr>
-      <w:commentRangeStart w:id="40"/>
+      <w:commentRangeStart w:id="39"/>
       <w:r>
         <w:rPr>
           <w:rFonts w:eastAsiaTheme="minorEastAsia"/>
@@ -14196,18 +14194,18 @@
         </w:rPr>
         <w:t xml:space="preserve"> bins.</w:t>
       </w:r>
-      <w:commentRangeEnd w:id="40"/>
+      <w:commentRangeEnd w:id="39"/>
       <w:r>
         <w:rPr>
           <w:rStyle w:val="CommentReference"/>
         </w:rPr>
-        <w:commentReference w:id="40"/>
+        <w:commentReference w:id="39"/>
       </w:r>
     </w:p>
     <w:p>
       <w:pPr>
         <w:rPr>
-          <w:ins w:id="41" w:author="Alex Lepauvre" w:date="2025-03-02T12:08:00Z"/>
+          <w:ins w:id="40" w:author="Alex Lepauvre" w:date="2025-03-02T12:08:00Z"/>
           <w:rFonts w:eastAsiaTheme="minorEastAsia"/>
         </w:rPr>
       </w:pPr>
@@ -14405,14 +14403,14 @@
       <w:pPr>
         <w:pStyle w:val="Heading2"/>
         <w:rPr>
-          <w:ins w:id="42" w:author="Alex Lepauvre" w:date="2025-03-02T12:08:00Z"/>
-          <w:rFonts w:eastAsiaTheme="minorEastAsia"/>
-        </w:rPr>
-        <w:pPrChange w:id="43" w:author="Alex Lepauvre" w:date="2025-03-02T12:08:00Z">
+          <w:ins w:id="41" w:author="Alex Lepauvre" w:date="2025-03-02T12:08:00Z"/>
+          <w:rFonts w:eastAsiaTheme="minorEastAsia"/>
+        </w:rPr>
+        <w:pPrChange w:id="42" w:author="Alex Lepauvre" w:date="2025-03-02T12:08:00Z">
           <w:pPr/>
         </w:pPrChange>
       </w:pPr>
-      <w:ins w:id="44" w:author="Alex Lepauvre" w:date="2025-03-02T12:08:00Z">
+      <w:ins w:id="43" w:author="Alex Lepauvre" w:date="2025-03-02T12:08:00Z">
         <w:r>
           <w:rPr>
             <w:rFonts w:eastAsiaTheme="minorEastAsia"/>
@@ -14424,20 +14422,20 @@
     <w:p>
       <w:pPr>
         <w:rPr>
-          <w:ins w:id="45" w:author="Alex Lepauvre" w:date="2025-03-02T12:10:00Z"/>
+          <w:ins w:id="44" w:author="Alex Lepauvre" w:date="2025-03-02T12:10:00Z"/>
         </w:rPr>
       </w:pPr>
-      <w:ins w:id="46" w:author="Alex Lepauvre" w:date="2025-03-02T12:10:00Z">
+      <w:ins w:id="45" w:author="Alex Lepauvre" w:date="2025-03-02T12:10:00Z">
         <w:r>
           <w:t>The log transform (ensuring the estimate parameters remain strictly positive) complicates the notion of flat or weakly informative priors. On the real</w:t>
         </w:r>
       </w:ins>
-      <w:ins w:id="47" w:author="Peter Zeidman" w:date="2025-03-20T14:16:00Z">
+      <w:ins w:id="46" w:author="Peter Zeidman" w:date="2025-03-20T14:16:00Z">
         <w:r>
           <w:t xml:space="preserve"> number</w:t>
         </w:r>
       </w:ins>
-      <w:ins w:id="48" w:author="Alex Lepauvre" w:date="2025-03-02T12:10:00Z">
+      <w:ins w:id="47" w:author="Alex Lepauvre" w:date="2025-03-02T12:10:00Z">
         <w:r>
           <w:t xml:space="preserve"> line, a zero-mean large-variance prior is often used. In log space, (</w:t>
         </w:r>
@@ -14895,11 +14893,11 @@
     <w:p>
       <w:pPr>
         <w:rPr>
-          <w:ins w:id="49" w:author="Alex Lepauvre" w:date="2025-03-02T15:06:00Z"/>
+          <w:ins w:id="48" w:author="Alex Lepauvre" w:date="2025-03-02T15:06:00Z"/>
         </w:rPr>
       </w:pPr>
-      <w:ins w:id="50" w:author="Alex Lepauvre" w:date="2025-03-02T12:08:00Z">
-        <w:del w:id="51" w:author="Alex Lepauvre" w:date="2025-03-02T12:08:00Z">
+      <w:ins w:id="49" w:author="Alex Lepauvre" w:date="2025-03-02T12:08:00Z">
+        <w:del w:id="50" w:author="Alex Lepauvre" w:date="2025-03-02T12:08:00Z">
           <w:r>
             <w:delText xml:space="preserve"> </w:delText>
           </w:r>
@@ -15028,7 +15026,7 @@
           <w:t xml:space="preserve"> were often highly probable but trivially small. </w:t>
         </w:r>
       </w:ins>
-      <w:ins w:id="52" w:author="Alex Lepauvre" w:date="2025-03-02T12:09:00Z">
+      <w:ins w:id="51" w:author="Alex Lepauvre" w:date="2025-03-02T12:09:00Z">
         <w:r>
           <w:t xml:space="preserve">The optimal combination of </w:t>
         </w:r>
@@ -15108,7 +15106,7 @@
           <w:t xml:space="preserve">) typically have different SNR, making a single default choice </w:t>
         </w:r>
       </w:ins>
-      <w:ins w:id="53" w:author="Alex Lepauvre" w:date="2025-03-02T14:59:00Z">
+      <w:ins w:id="52" w:author="Alex Lepauvre" w:date="2025-03-02T14:59:00Z">
         <w:r>
           <w:rPr>
             <w:rFonts w:eastAsiaTheme="minorEastAsia"/>
@@ -15116,7 +15114,7 @@
           <w:t>difficult</w:t>
         </w:r>
       </w:ins>
-      <w:ins w:id="54" w:author="Alex Lepauvre" w:date="2025-03-02T12:09:00Z">
+      <w:ins w:id="53" w:author="Alex Lepauvre" w:date="2025-03-02T12:09:00Z">
         <w:r>
           <w:rPr>
             <w:rFonts w:eastAsiaTheme="minorEastAsia"/>
@@ -15130,12 +15128,12 @@
           <w:t xml:space="preserve"> Instead, the software function introduced in this paper </w:t>
         </w:r>
       </w:ins>
-      <w:ins w:id="55" w:author="Alex Lepauvre" w:date="2025-03-02T15:05:00Z">
+      <w:ins w:id="54" w:author="Alex Lepauvre" w:date="2025-03-02T15:05:00Z">
         <w:r>
           <w:t>automatically selects empirical priors by identifying</w:t>
         </w:r>
       </w:ins>
-      <w:ins w:id="56" w:author="Alex Lepauvre" w:date="2025-03-02T12:09:00Z">
+      <w:ins w:id="55" w:author="Alex Lepauvre" w:date="2025-03-02T12:09:00Z">
         <w:r>
           <w:rPr>
             <w:rFonts w:eastAsiaTheme="minorEastAsia"/>
@@ -15191,7 +15189,7 @@
           <w:t xml:space="preserve"> </w:t>
         </w:r>
       </w:ins>
-      <w:ins w:id="57" w:author="Alex Lepauvre" w:date="2025-03-02T15:05:00Z">
+      <w:ins w:id="56" w:author="Alex Lepauvre" w:date="2025-03-02T15:05:00Z">
         <w:r>
           <w:t>that optimize sensitivity (detecting real effects) and specificity (rejecting absent ones).</w:t>
         </w:r>
@@ -15200,27 +15198,32 @@
     <w:p>
       <w:pPr>
         <w:rPr>
-          <w:ins w:id="58" w:author="Alex Lepauvre" w:date="2025-03-02T15:10:00Z"/>
+          <w:ins w:id="57" w:author="Alex Lepauvre" w:date="2025-03-02T15:10:00Z"/>
         </w:rPr>
       </w:pPr>
-      <w:ins w:id="59" w:author="Alex Lepauvre" w:date="2025-03-02T15:06:00Z">
+      <w:ins w:id="58" w:author="Alex Lepauvre" w:date="2025-03-02T15:06:00Z">
         <w:r>
           <w:t xml:space="preserve">The automated prior selection consists in simulating data with SNR estimated from the data to be </w:t>
         </w:r>
       </w:ins>
-      <w:ins w:id="60" w:author="Alex Lepauvre" w:date="2025-03-02T15:07:00Z">
+      <w:ins w:id="59" w:author="Alex Lepauvre" w:date="2025-03-02T15:07:00Z">
         <w:r>
           <w:t>analysed</w:t>
         </w:r>
       </w:ins>
-      <w:ins w:id="61" w:author="Alex Lepauvre" w:date="2025-03-02T15:06:00Z">
+      <w:ins w:id="60" w:author="Alex Lepauvre" w:date="2025-03-02T15:06:00Z">
         <w:r>
           <w:t xml:space="preserve"> </w:t>
         </w:r>
       </w:ins>
-      <w:ins w:id="62" w:author="Alex Lepauvre" w:date="2025-03-02T15:07:00Z">
-        <w:r>
-          <w:t xml:space="preserve">with ground truth effects. Specifically, the SNR is estimated from the data by fitting the design </w:t>
+      <w:ins w:id="61" w:author="Alex Lepauvre" w:date="2025-03-02T15:07:00Z">
+        <w:r>
+          <w:t>with ground truth effects. Specifically, the SNR is estimated from the</w:t>
+        </w:r>
+        <w:bookmarkStart w:id="62" w:name="_GoBack"/>
+        <w:bookmarkEnd w:id="62"/>
+        <w:r>
+          <w:t xml:space="preserve"> data by fitting the design </w:t>
         </w:r>
       </w:ins>
       <w:ins w:id="63" w:author="Alex Lepauvre" w:date="2025-03-02T15:06:00Z">
@@ -15806,66 +15809,129 @@
         </w:rPr>
         <w:fldChar w:fldCharType="separate"/>
       </w:r>
-      <w:ins w:id="120" w:author="Alex Lepauvre" w:date="2025-03-06T09:57:00Z">
+      <w:ins w:id="120" w:author="Peter Zeidman" w:date="2025-04-30T16:45:00Z">
         <w:r>
           <w:rPr>
             <w:b/>
             <w:noProof/>
-            <w:rPrChange w:id="121" w:author="Alex Lepauvre" w:date="2025-03-06T10:56:00Z">
+          </w:rPr>
+          <w:t>5</w:t>
+        </w:r>
+      </w:ins>
+      <w:ins w:id="121" w:author="Alex Lepauvre" w:date="2025-03-06T09:57:00Z">
+        <w:del w:id="122" w:author="Peter Zeidman" w:date="2025-04-30T16:44:00Z">
+          <w:r>
+            <w:rPr>
+              <w:b/>
+              <w:noProof/>
+              <w:rPrChange w:id="123" w:author="Alex Lepauvre" w:date="2025-03-06T10:56:00Z">
+                <w:rPr>
+                  <w:iCs/>
+                  <w:noProof/>
+                </w:rPr>
+              </w:rPrChange>
+            </w:rPr>
+            <w:delText>5</w:delText>
+          </w:r>
+        </w:del>
+        <w:r>
+          <w:rPr>
+            <w:b/>
+            <w:rPrChange w:id="124" w:author="Alex Lepauvre" w:date="2025-03-06T10:56:00Z">
               <w:rPr>
                 <w:iCs/>
-                <w:noProof/>
               </w:rPr>
             </w:rPrChange>
           </w:rPr>
-          <w:t>5</w:t>
+          <w:fldChar w:fldCharType="end"/>
         </w:r>
         <w:r>
           <w:rPr>
             <w:b/>
-            <w:rPrChange w:id="122" w:author="Alex Lepauvre" w:date="2025-03-06T10:56:00Z">
+            <w:rPrChange w:id="125" w:author="Alex Lepauvre" w:date="2025-03-06T10:56:00Z">
               <w:rPr>
                 <w:iCs/>
               </w:rPr>
             </w:rPrChange>
           </w:rPr>
-          <w:fldChar w:fldCharType="end"/>
-        </w:r>
+          <w:t xml:space="preserve">: </w:t>
+        </w:r>
+      </w:ins>
+      <w:ins w:id="126" w:author="Alex Lepauvre" w:date="2025-03-06T10:56:00Z">
         <w:r>
           <w:rPr>
             <w:b/>
-            <w:rPrChange w:id="123" w:author="Alex Lepauvre" w:date="2025-03-06T10:56:00Z">
-              <w:rPr>
-                <w:iCs/>
-              </w:rPr>
-            </w:rPrChange>
-          </w:rPr>
-          <w:t xml:space="preserve">: </w:t>
+          </w:rPr>
+          <w:t xml:space="preserve">Priors </w:t>
+        </w:r>
+        <w:r>
+          <w:rPr>
+            <w:b/>
+          </w:rPr>
+          <w:t>selection</w:t>
         </w:r>
       </w:ins>
-      <w:ins w:id="124" w:author="Alex Lepauvre" w:date="2025-03-06T10:56:00Z">
+      <w:ins w:id="127" w:author="Alex Lepauvre" w:date="2025-03-06T10:57:00Z">
         <w:r>
           <w:rPr>
             <w:b/>
           </w:rPr>
-          <w:t xml:space="preserve">Priors </w:t>
+          <w:t>. a.</w:t>
+        </w:r>
+        <w:r>
+          <w:t xml:space="preserve"> Sum of the evidence for the effects set to be present in the simulated data as a function of </w:t>
+        </w:r>
+        <w:proofErr w:type="gramStart"/>
+        <w:r>
+          <w:t>priors</w:t>
+        </w:r>
+        <w:proofErr w:type="gramEnd"/>
+        <w:r>
+          <w:t xml:space="preserve"> expectation (</w:t>
+        </w:r>
+        <w:proofErr w:type="spellStart"/>
+        <w:r>
+          <w:t>pE</w:t>
+        </w:r>
+        <w:proofErr w:type="spellEnd"/>
+        <w:r>
+          <w:t>, x-axis) and prior variance (</w:t>
+        </w:r>
+        <w:proofErr w:type="spellStart"/>
+        <w:r>
+          <w:t>pV</w:t>
+        </w:r>
+        <w:proofErr w:type="spellEnd"/>
+        <w:r>
+          <w:t xml:space="preserve">, y-axis). </w:t>
+        </w:r>
+      </w:ins>
+      <w:ins w:id="128" w:author="Alex Lepauvre" w:date="2025-03-06T10:58:00Z">
+        <w:r>
+          <w:t xml:space="preserve">Positive values indicate evidence in favour of the effect. </w:t>
         </w:r>
         <w:r>
           <w:rPr>
             <w:b/>
           </w:rPr>
-          <w:t>selection</w:t>
+          <w:t>b</w:t>
+        </w:r>
+        <w:r>
+          <w:rPr>
+            <w:b/>
+          </w:rPr>
+          <w:t>.</w:t>
         </w:r>
       </w:ins>
-      <w:ins w:id="125" w:author="Alex Lepauvre" w:date="2025-03-06T10:57:00Z">
+      <w:ins w:id="129" w:author="Alex Lepauvre" w:date="2025-03-06T10:59:00Z">
         <w:r>
           <w:rPr>
             <w:b/>
           </w:rPr>
-          <w:t>. a.</w:t>
-        </w:r>
-        <w:r>
-          <w:t xml:space="preserve"> Sum of the evidence for the effects set to be present in the simulated data as a function of </w:t>
+          <w:t xml:space="preserve"> </w:t>
+        </w:r>
+        <w:r>
+          <w:t xml:space="preserve">Set of the evidence against the effects set to be absent in the simulated data as a function of </w:t>
         </w:r>
         <w:proofErr w:type="gramStart"/>
         <w:r>
@@ -15889,97 +15955,45 @@
         </w:r>
         <w:proofErr w:type="spellEnd"/>
         <w:r>
-          <w:t xml:space="preserve">, y-axis). </w:t>
+          <w:t xml:space="preserve">, y-axis). Positive values indicate </w:t>
         </w:r>
       </w:ins>
-      <w:ins w:id="126" w:author="Alex Lepauvre" w:date="2025-03-06T10:58:00Z">
-        <w:r>
-          <w:t xml:space="preserve">Positive values indicate evidence in favour of the effect. </w:t>
+      <w:ins w:id="130" w:author="Alex Lepauvre" w:date="2025-03-06T11:00:00Z">
+        <w:r>
+          <w:t xml:space="preserve">evidence against the effects being present (opposite sign from off effects). </w:t>
         </w:r>
         <w:r>
           <w:rPr>
             <w:b/>
           </w:rPr>
-          <w:t>b</w:t>
-        </w:r>
-        <w:r>
-          <w:rPr>
-            <w:b/>
-          </w:rPr>
-          <w:t>.</w:t>
-        </w:r>
-      </w:ins>
-      <w:ins w:id="127" w:author="Alex Lepauvre" w:date="2025-03-06T10:59:00Z">
-        <w:r>
-          <w:rPr>
-            <w:b/>
-          </w:rPr>
-          <w:t xml:space="preserve"> </w:t>
-        </w:r>
-        <w:r>
-          <w:t xml:space="preserve">Set of the evidence against the effects set to be absent in the simulated data as a function of </w:t>
-        </w:r>
-        <w:proofErr w:type="gramStart"/>
-        <w:r>
-          <w:t>priors</w:t>
-        </w:r>
-        <w:proofErr w:type="gramEnd"/>
-        <w:r>
-          <w:t xml:space="preserve"> expectation (</w:t>
-        </w:r>
-        <w:proofErr w:type="spellStart"/>
-        <w:r>
-          <w:t>pE</w:t>
-        </w:r>
-        <w:proofErr w:type="spellEnd"/>
-        <w:r>
-          <w:t>, x-axis) and prior variance (</w:t>
-        </w:r>
-        <w:proofErr w:type="spellStart"/>
-        <w:r>
-          <w:t>pV</w:t>
-        </w:r>
-        <w:proofErr w:type="spellEnd"/>
-        <w:r>
-          <w:t xml:space="preserve">, y-axis). Positive values indicate </w:t>
-        </w:r>
-      </w:ins>
-      <w:ins w:id="128" w:author="Alex Lepauvre" w:date="2025-03-06T11:00:00Z">
-        <w:r>
-          <w:t xml:space="preserve">evidence against the effects being present (opposite sign from off effects). </w:t>
-        </w:r>
-        <w:r>
-          <w:rPr>
-            <w:b/>
-          </w:rPr>
           <w:t xml:space="preserve">c. </w:t>
         </w:r>
         <w:r>
           <w:t xml:space="preserve">Sum of the evidence for on effects and against off effects for the tested prior variances and expectation. </w:t>
-        </w:r>
-      </w:ins>
-      <w:ins w:id="129" w:author="Alex Lepauvre" w:date="2025-03-06T11:01:00Z">
-        <w:r>
-          <w:rPr>
-            <w:b/>
-          </w:rPr>
-          <w:t xml:space="preserve">d. </w:t>
-        </w:r>
-        <w:r>
-          <w:t xml:space="preserve">Log normal distribution with the selected prior </w:t>
-        </w:r>
-      </w:ins>
-      <w:ins w:id="130" w:author="Alex Lepauvre" w:date="2025-03-06T11:02:00Z">
-        <w:r>
-          <w:t>expectation</w:t>
         </w:r>
       </w:ins>
       <w:ins w:id="131" w:author="Alex Lepauvre" w:date="2025-03-06T11:01:00Z">
         <w:r>
-          <w:t xml:space="preserve"> </w:t>
+          <w:rPr>
+            <w:b/>
+          </w:rPr>
+          <w:t xml:space="preserve">d. </w:t>
+        </w:r>
+        <w:r>
+          <w:t xml:space="preserve">Log normal distribution with the selected prior </w:t>
         </w:r>
       </w:ins>
       <w:ins w:id="132" w:author="Alex Lepauvre" w:date="2025-03-06T11:02:00Z">
+        <w:r>
+          <w:t>expectation</w:t>
+        </w:r>
+      </w:ins>
+      <w:ins w:id="133" w:author="Alex Lepauvre" w:date="2025-03-06T11:01:00Z">
+        <w:r>
+          <w:t xml:space="preserve"> </w:t>
+        </w:r>
+      </w:ins>
+      <w:ins w:id="134" w:author="Alex Lepauvre" w:date="2025-03-06T11:02:00Z">
         <w:r>
           <w:t xml:space="preserve">(-4) and variance (8). </w:t>
         </w:r>
@@ -15988,11 +16002,11 @@
     <w:p>
       <w:pPr>
         <w:rPr>
-          <w:del w:id="133" w:author="Alex Lepauvre" w:date="2025-03-02T12:09:00Z"/>
+          <w:del w:id="135" w:author="Alex Lepauvre" w:date="2025-03-02T12:09:00Z"/>
         </w:rPr>
       </w:pPr>
-      <w:ins w:id="134" w:author="Alex Lepauvre" w:date="2025-03-02T12:08:00Z">
-        <w:del w:id="135" w:author="Alex Lepauvre" w:date="2025-03-02T12:09:00Z">
+      <w:ins w:id="136" w:author="Alex Lepauvre" w:date="2025-03-02T12:08:00Z">
+        <w:del w:id="137" w:author="Alex Lepauvre" w:date="2025-03-02T12:09:00Z">
           <w:r>
             <w:rPr>
               <w:rFonts w:eastAsiaTheme="minorEastAsia"/>
@@ -16306,7 +16320,7 @@
       <w:r>
         <w:t xml:space="preserve"> </w:t>
       </w:r>
-      <w:commentRangeStart w:id="136"/>
+      <w:commentRangeStart w:id="138"/>
       <w:r>
         <w:t>W</w:t>
       </w:r>
@@ -16360,12 +16374,12 @@
       <w:r>
         <w:t>.</w:t>
       </w:r>
-      <w:commentRangeEnd w:id="136"/>
+      <w:commentRangeEnd w:id="138"/>
       <w:r>
         <w:rPr>
           <w:rStyle w:val="CommentReference"/>
         </w:rPr>
-        <w:commentReference w:id="136"/>
+        <w:commentReference w:id="138"/>
       </w:r>
     </w:p>
     <w:p>
@@ -16378,31 +16392,31 @@
       <w:r>
         <w:t xml:space="preserve"> subject’s full model, relative to a reduced model with only a noise component, ranged from </w:t>
       </w:r>
-      <w:del w:id="137" w:author="Alex Lepauvre" w:date="2025-03-02T16:13:00Z">
+      <w:del w:id="139" w:author="Alex Lepauvre" w:date="2025-03-02T16:13:00Z">
         <w:r>
           <w:delText>46</w:delText>
-        </w:r>
-        <w:r>
-          <w:delText xml:space="preserve"> </w:delText>
-        </w:r>
-      </w:del>
-      <w:ins w:id="138" w:author="Alex Lepauvre" w:date="2025-03-02T16:13:00Z">
-        <w:r>
-          <w:t xml:space="preserve">749 </w:t>
-        </w:r>
-      </w:ins>
-      <w:r>
-        <w:t xml:space="preserve">to </w:t>
-      </w:r>
-      <w:del w:id="139" w:author="Alex Lepauvre" w:date="2025-03-02T16:13:00Z">
-        <w:r>
-          <w:delText>60</w:delText>
         </w:r>
         <w:r>
           <w:delText xml:space="preserve"> </w:delText>
         </w:r>
       </w:del>
       <w:ins w:id="140" w:author="Alex Lepauvre" w:date="2025-03-02T16:13:00Z">
+        <w:r>
+          <w:t xml:space="preserve">749 </w:t>
+        </w:r>
+      </w:ins>
+      <w:r>
+        <w:t xml:space="preserve">to </w:t>
+      </w:r>
+      <w:del w:id="141" w:author="Alex Lepauvre" w:date="2025-03-02T16:13:00Z">
+        <w:r>
+          <w:delText>60</w:delText>
+        </w:r>
+        <w:r>
+          <w:delText xml:space="preserve"> </w:delText>
+        </w:r>
+      </w:del>
+      <w:ins w:id="142" w:author="Alex Lepauvre" w:date="2025-03-02T16:13:00Z">
         <w:r>
           <w:t xml:space="preserve">757 </w:t>
         </w:r>
@@ -16476,12 +16490,12 @@
       <w:r>
         <w:t xml:space="preserve">Figure </w:t>
       </w:r>
-      <w:del w:id="141" w:author="Alex Lepauvre" w:date="2025-03-06T11:39:00Z">
+      <w:del w:id="143" w:author="Alex Lepauvre" w:date="2025-03-06T11:39:00Z">
         <w:r>
           <w:delText xml:space="preserve">5A </w:delText>
         </w:r>
       </w:del>
-      <w:ins w:id="142" w:author="Alex Lepauvre" w:date="2025-03-06T11:39:00Z">
+      <w:ins w:id="144" w:author="Alex Lepauvre" w:date="2025-03-06T11:39:00Z">
         <w:r>
           <w:t xml:space="preserve">6a </w:t>
         </w:r>
@@ -16519,7 +16533,7 @@
         </w:rPr>
         <w:t>fixed at their prior expectation</w:t>
       </w:r>
-      <w:del w:id="143" w:author="Alex Lepauvre" w:date="2025-03-06T11:39:00Z">
+      <w:del w:id="145" w:author="Alex Lepauvre" w:date="2025-03-06T11:39:00Z">
         <w:r>
           <w:rPr>
             <w:rFonts w:eastAsiaTheme="minorEastAsia"/>
@@ -16581,7 +16595,7 @@
         </w:rPr>
         <w:t xml:space="preserve">. Figure </w:t>
       </w:r>
-      <w:del w:id="144" w:author="Alex Lepauvre" w:date="2025-03-06T11:39:00Z">
+      <w:del w:id="146" w:author="Alex Lepauvre" w:date="2025-03-06T11:39:00Z">
         <w:r>
           <w:rPr>
             <w:rFonts w:eastAsiaTheme="minorEastAsia"/>
@@ -16589,7 +16603,7 @@
           <w:delText xml:space="preserve">5B </w:delText>
         </w:r>
       </w:del>
-      <w:ins w:id="145" w:author="Alex Lepauvre" w:date="2025-03-06T11:39:00Z">
+      <w:ins w:id="147" w:author="Alex Lepauvre" w:date="2025-03-06T11:39:00Z">
         <w:r>
           <w:rPr>
             <w:rFonts w:eastAsiaTheme="minorEastAsia"/>
@@ -16710,7 +16724,7 @@
       <w:r>
         <w:t xml:space="preserve"> zero, is shown in Figure </w:t>
       </w:r>
-      <w:del w:id="146" w:author="Alex Lepauvre" w:date="2025-03-06T11:44:00Z">
+      <w:del w:id="148" w:author="Alex Lepauvre" w:date="2025-03-06T11:44:00Z">
         <w:r>
           <w:delText>5C</w:delText>
         </w:r>
@@ -16718,12 +16732,12 @@
           <w:delText xml:space="preserve"> </w:delText>
         </w:r>
       </w:del>
-      <w:ins w:id="147" w:author="Alex Lepauvre" w:date="2025-03-06T11:44:00Z">
+      <w:ins w:id="149" w:author="Alex Lepauvre" w:date="2025-03-06T11:44:00Z">
         <w:r>
           <w:t>6c</w:t>
         </w:r>
       </w:ins>
-      <w:del w:id="148" w:author="Alex Lepauvre" w:date="2025-03-06T11:44:00Z">
+      <w:del w:id="150" w:author="Alex Lepauvre" w:date="2025-03-06T11:44:00Z">
         <w:r>
           <w:delText>(left)</w:delText>
         </w:r>
@@ -16734,50 +16748,50 @@
       <w:r>
         <w:t xml:space="preserve">each </w:t>
       </w:r>
-      <w:del w:id="149" w:author="Alex Lepauvre" w:date="2025-03-06T11:44:00Z">
+      <w:del w:id="151" w:author="Alex Lepauvre" w:date="2025-03-06T11:44:00Z">
         <w:r>
           <w:delText xml:space="preserve">bar </w:delText>
-        </w:r>
-      </w:del>
-      <w:ins w:id="150" w:author="Alex Lepauvre" w:date="2025-03-06T11:44:00Z">
-        <w:r>
-          <w:t xml:space="preserve">point </w:t>
-        </w:r>
-      </w:ins>
-      <w:r>
-        <w:t>indicate</w:t>
-      </w:r>
-      <w:r>
-        <w:t>s</w:t>
-      </w:r>
-      <w:r>
-        <w:t xml:space="preserve"> the</w:t>
-      </w:r>
-      <w:r>
-        <w:t xml:space="preserve"> log Bayes factor in favour of</w:t>
-      </w:r>
-      <w:r>
-        <w:t xml:space="preserve"> </w:t>
-      </w:r>
-      <w:r>
-        <w:t>a model that included</w:t>
-      </w:r>
-      <w:r>
-        <w:t xml:space="preserve"> al</w:t>
-      </w:r>
-      <w:r>
-        <w:t>l hyperparameters versus a model with the indicated parameter switched off.</w:t>
-      </w:r>
-      <w:r>
-        <w:t xml:space="preserve"> Negative </w:t>
-      </w:r>
-      <w:del w:id="151" w:author="Alex Lepauvre" w:date="2025-03-06T11:44:00Z">
-        <w:r>
-          <w:delText xml:space="preserve">bars </w:delText>
         </w:r>
       </w:del>
       <w:ins w:id="152" w:author="Alex Lepauvre" w:date="2025-03-06T11:44:00Z">
         <w:r>
+          <w:t xml:space="preserve">point </w:t>
+        </w:r>
+      </w:ins>
+      <w:r>
+        <w:t>indicate</w:t>
+      </w:r>
+      <w:r>
+        <w:t>s</w:t>
+      </w:r>
+      <w:r>
+        <w:t xml:space="preserve"> the</w:t>
+      </w:r>
+      <w:r>
+        <w:t xml:space="preserve"> log Bayes factor in favour of</w:t>
+      </w:r>
+      <w:r>
+        <w:t xml:space="preserve"> </w:t>
+      </w:r>
+      <w:r>
+        <w:t>a model that included</w:t>
+      </w:r>
+      <w:r>
+        <w:t xml:space="preserve"> al</w:t>
+      </w:r>
+      <w:r>
+        <w:t>l hyperparameters versus a model with the indicated parameter switched off.</w:t>
+      </w:r>
+      <w:r>
+        <w:t xml:space="preserve"> Negative </w:t>
+      </w:r>
+      <w:del w:id="153" w:author="Alex Lepauvre" w:date="2025-03-06T11:44:00Z">
+        <w:r>
+          <w:delText xml:space="preserve">bars </w:delText>
+        </w:r>
+      </w:del>
+      <w:ins w:id="154" w:author="Alex Lepauvre" w:date="2025-03-06T11:44:00Z">
+        <w:r>
           <w:t xml:space="preserve">values </w:t>
         </w:r>
       </w:ins>
@@ -16826,16 +16840,16 @@
       <w:r>
         <w:t>-</w:t>
       </w:r>
-      <w:commentRangeStart w:id="153"/>
+      <w:commentRangeStart w:id="155"/>
       <w:r>
         <w:t>3.62</w:t>
       </w:r>
-      <w:commentRangeEnd w:id="153"/>
+      <w:commentRangeEnd w:id="155"/>
       <w:r>
         <w:rPr>
           <w:rStyle w:val="CommentReference"/>
         </w:rPr>
-        <w:commentReference w:id="153"/>
+        <w:commentReference w:id="155"/>
       </w:r>
       <w:r>
         <w:t xml:space="preserve"> in all cases (i.e., strong evidence</w:t>
@@ -16867,12 +16881,12 @@
       <w:r>
         <w:t xml:space="preserve">Figure </w:t>
       </w:r>
-      <w:del w:id="154" w:author="Alex Lepauvre" w:date="2025-03-06T11:45:00Z">
+      <w:del w:id="156" w:author="Alex Lepauvre" w:date="2025-03-06T11:45:00Z">
         <w:r>
           <w:delText>5C (right)</w:delText>
         </w:r>
       </w:del>
-      <w:ins w:id="155" w:author="Alex Lepauvre" w:date="2025-03-06T11:45:00Z">
+      <w:ins w:id="157" w:author="Alex Lepauvre" w:date="2025-03-06T11:45:00Z">
         <w:r>
           <w:t>6d</w:t>
         </w:r>
@@ -16889,17 +16903,17 @@
       <w:r>
         <w:t xml:space="preserve">he evidence in favour of experimental effects being expressed at each time bin are shown in Figure </w:t>
       </w:r>
-      <w:ins w:id="156" w:author="Alex Lepauvre" w:date="2025-03-06T11:45:00Z">
+      <w:ins w:id="158" w:author="Alex Lepauvre" w:date="2025-03-06T11:45:00Z">
         <w:r>
           <w:t>6</w:t>
         </w:r>
       </w:ins>
-      <w:del w:id="157" w:author="Alex Lepauvre" w:date="2025-03-06T11:45:00Z">
+      <w:del w:id="159" w:author="Alex Lepauvre" w:date="2025-03-06T11:45:00Z">
         <w:r>
           <w:delText>5D</w:delText>
         </w:r>
       </w:del>
-      <w:ins w:id="158" w:author="Alex Lepauvre" w:date="2025-03-06T11:45:00Z">
+      <w:ins w:id="160" w:author="Alex Lepauvre" w:date="2025-03-06T11:45:00Z">
         <w:r>
           <w:t>e</w:t>
         </w:r>
@@ -16937,7 +16951,7 @@
       <w:r>
         <w:t xml:space="preserve"> was weaker than above – around </w:t>
       </w:r>
-      <w:commentRangeStart w:id="159"/>
+      <w:commentRangeStart w:id="161"/>
       <w:r>
         <w:t>-</w:t>
       </w:r>
@@ -16947,12 +16961,12 @@
       <w:r>
         <w:t>.2</w:t>
       </w:r>
-      <w:commentRangeEnd w:id="159"/>
+      <w:commentRangeEnd w:id="161"/>
       <w:r>
         <w:rPr>
           <w:rStyle w:val="CommentReference"/>
         </w:rPr>
-        <w:commentReference w:id="159"/>
+        <w:commentReference w:id="161"/>
       </w:r>
       <w:r>
         <w:t>. As a result, the posterior probabilit</w:t>
@@ -16975,17 +16989,17 @@
       <w:r>
         <w:t xml:space="preserve"> zero (Figure </w:t>
       </w:r>
-      <w:ins w:id="160" w:author="Alex Lepauvre" w:date="2025-03-06T11:46:00Z">
+      <w:ins w:id="162" w:author="Alex Lepauvre" w:date="2025-03-06T11:46:00Z">
         <w:r>
           <w:t>6</w:t>
         </w:r>
       </w:ins>
-      <w:del w:id="161" w:author="Alex Lepauvre" w:date="2025-03-06T11:46:00Z">
+      <w:del w:id="163" w:author="Alex Lepauvre" w:date="2025-03-06T11:46:00Z">
         <w:r>
           <w:delText>5D</w:delText>
         </w:r>
       </w:del>
-      <w:ins w:id="162" w:author="Alex Lepauvre" w:date="2025-03-06T11:46:00Z">
+      <w:ins w:id="164" w:author="Alex Lepauvre" w:date="2025-03-06T11:46:00Z">
         <w:r>
           <w:t>e</w:t>
         </w:r>
@@ -17034,8 +17048,8 @@
         <w:keepNext/>
         <w:jc w:val="center"/>
       </w:pPr>
-      <w:commentRangeStart w:id="163"/>
-      <w:ins w:id="164" w:author="Alex Lepauvre" w:date="2025-03-06T10:54:00Z">
+      <w:commentRangeStart w:id="165"/>
+      <w:ins w:id="166" w:author="Alex Lepauvre" w:date="2025-03-06T10:54:00Z">
         <w:r>
           <w:rPr>
             <w:noProof/>
@@ -17079,17 +17093,17 @@
           </w:drawing>
         </w:r>
       </w:ins>
-      <w:commentRangeEnd w:id="163"/>
-      <w:ins w:id="165" w:author="Alex Lepauvre" w:date="2025-03-06T11:26:00Z">
+      <w:commentRangeEnd w:id="165"/>
+      <w:ins w:id="167" w:author="Alex Lepauvre" w:date="2025-03-06T11:26:00Z">
         <w:r>
           <w:rPr>
             <w:rStyle w:val="CommentReference"/>
           </w:rPr>
           <w:lastRenderedPageBreak/>
-          <w:commentReference w:id="163"/>
+          <w:commentReference w:id="165"/>
         </w:r>
       </w:ins>
-      <w:del w:id="166" w:author="Alex Lepauvre" w:date="2025-03-06T10:54:00Z">
+      <w:del w:id="168" w:author="Alex Lepauvre" w:date="2025-03-06T10:54:00Z">
         <w:r>
           <w:rPr>
             <w:noProof/>
@@ -17150,7 +17164,7 @@
         <w:lastRenderedPageBreak/>
         <w:t>Figure</w:t>
       </w:r>
-      <w:ins w:id="167" w:author="Alex Lepauvre" w:date="2025-03-06T11:03:00Z">
+      <w:ins w:id="169" w:author="Alex Lepauvre" w:date="2025-03-06T11:03:00Z">
         <w:r>
           <w:rPr>
             <w:b/>
@@ -17158,7 +17172,7 @@
           <w:t xml:space="preserve"> </w:t>
         </w:r>
       </w:ins>
-      <w:del w:id="168" w:author="Alex Lepauvre" w:date="2025-03-06T11:03:00Z">
+      <w:del w:id="170" w:author="Alex Lepauvre" w:date="2025-03-06T11:03:00Z">
         <w:r>
           <w:rPr>
             <w:b/>
@@ -17166,7 +17180,7 @@
           <w:delText xml:space="preserve"> </w:delText>
         </w:r>
       </w:del>
-      <w:ins w:id="169" w:author="Alex Lepauvre" w:date="2025-03-06T09:57:00Z">
+      <w:ins w:id="171" w:author="Alex Lepauvre" w:date="2025-03-06T09:57:00Z">
         <w:r>
           <w:rPr>
             <w:b/>
@@ -17186,7 +17200,7 @@
         </w:rPr>
         <w:fldChar w:fldCharType="separate"/>
       </w:r>
-      <w:ins w:id="170" w:author="Alex Lepauvre" w:date="2025-03-06T09:57:00Z">
+      <w:ins w:id="172" w:author="Peter Zeidman" w:date="2025-04-30T16:45:00Z">
         <w:r>
           <w:rPr>
             <w:b/>
@@ -17194,6 +17208,8 @@
           </w:rPr>
           <w:t>6</w:t>
         </w:r>
+      </w:ins>
+      <w:ins w:id="173" w:author="Alex Lepauvre" w:date="2025-03-06T09:57:00Z">
         <w:r>
           <w:rPr>
             <w:b/>
@@ -17201,7 +17217,7 @@
           <w:fldChar w:fldCharType="end"/>
         </w:r>
       </w:ins>
-      <w:del w:id="171" w:author="Alex Lepauvre" w:date="2025-03-06T09:57:00Z">
+      <w:del w:id="174" w:author="Alex Lepauvre" w:date="2025-03-06T09:57:00Z">
         <w:r>
           <w:rPr>
             <w:b/>
@@ -17246,7 +17262,7 @@
       <w:r>
         <w:t xml:space="preserve"> </w:t>
       </w:r>
-      <w:ins w:id="172" w:author="Alex Lepauvre" w:date="2025-03-06T11:03:00Z">
+      <w:ins w:id="175" w:author="Alex Lepauvre" w:date="2025-03-06T11:03:00Z">
         <w:r>
           <w:rPr>
             <w:b/>
@@ -17254,7 +17270,7 @@
           <w:t>a</w:t>
         </w:r>
       </w:ins>
-      <w:del w:id="173" w:author="Alex Lepauvre" w:date="2025-03-06T11:03:00Z">
+      <w:del w:id="176" w:author="Alex Lepauvre" w:date="2025-03-06T11:03:00Z">
         <w:r>
           <w:rPr>
             <w:b/>
@@ -17271,12 +17287,12 @@
       <w:r>
         <w:t xml:space="preserve"> Estimated parameters following automatic search and averaging of PEB models.</w:t>
       </w:r>
-      <w:ins w:id="174" w:author="Alex Lepauvre" w:date="2025-03-06T11:03:00Z">
+      <w:ins w:id="177" w:author="Alex Lepauvre" w:date="2025-03-06T11:03:00Z">
         <w:r>
           <w:t xml:space="preserve"> Each time series represents the group average </w:t>
         </w:r>
       </w:ins>
-      <w:del w:id="175" w:author="Alex Lepauvre" w:date="2025-03-06T11:03:00Z">
+      <w:del w:id="178" w:author="Alex Lepauvre" w:date="2025-03-06T11:03:00Z">
         <w:r>
           <w:delText xml:space="preserve"> Each bar is the group average </w:delText>
         </w:r>
@@ -17284,7 +17300,7 @@
       <w:r>
         <w:t>value of a hyperparameter</w:t>
       </w:r>
-      <w:ins w:id="176" w:author="Alex Lepauvre" w:date="2025-03-06T11:03:00Z">
+      <w:ins w:id="179" w:author="Alex Lepauvre" w:date="2025-03-06T11:03:00Z">
         <w:r>
           <w:t xml:space="preserve"> for a given contrasts over time</w:t>
         </w:r>
@@ -17292,7 +17308,7 @@
       <w:r>
         <w:t>, pertaining to one experimental condition at one time</w:t>
       </w:r>
-      <w:ins w:id="177" w:author="Alex Lepauvre" w:date="2025-03-06T11:04:00Z">
+      <w:ins w:id="180" w:author="Alex Lepauvre" w:date="2025-03-06T11:04:00Z">
         <w:r>
           <w:t xml:space="preserve"> (see figure c for legends)</w:t>
         </w:r>
@@ -17300,12 +17316,12 @@
       <w:r>
         <w:t xml:space="preserve">. Note that these are </w:t>
       </w:r>
-      <w:del w:id="178" w:author="Alex Lepauvre" w:date="2025-03-06T11:04:00Z">
+      <w:del w:id="181" w:author="Alex Lepauvre" w:date="2025-03-06T11:04:00Z">
         <w:r>
           <w:delText>log scaling</w:delText>
         </w:r>
       </w:del>
-      <w:ins w:id="179" w:author="Alex Lepauvre" w:date="2025-03-06T11:04:00Z">
+      <w:ins w:id="182" w:author="Alex Lepauvre" w:date="2025-03-06T11:04:00Z">
         <w:r>
           <w:t>log-scaling</w:t>
         </w:r>
@@ -17313,12 +17329,12 @@
       <w:r>
         <w:t xml:space="preserve"> parameters, where their exponential is taken before multiplying them by the corresponding covariance component. </w:t>
       </w:r>
-      <w:del w:id="180" w:author="Alex Lepauvre" w:date="2025-03-06T11:04:00Z">
+      <w:del w:id="183" w:author="Alex Lepauvre" w:date="2025-03-06T11:04:00Z">
         <w:r>
           <w:delText>Pink bars</w:delText>
         </w:r>
       </w:del>
-      <w:ins w:id="181" w:author="Alex Lepauvre" w:date="2025-03-06T11:04:00Z">
+      <w:ins w:id="184" w:author="Alex Lepauvre" w:date="2025-03-06T11:04:00Z">
         <w:r>
           <w:t>Shaded areas</w:t>
         </w:r>
@@ -17326,7 +17342,7 @@
       <w:r>
         <w:t xml:space="preserve"> are 90% credible intervals.</w:t>
       </w:r>
-      <w:ins w:id="182" w:author="Alex Lepauvre" w:date="2025-03-06T11:42:00Z">
+      <w:ins w:id="185" w:author="Alex Lepauvre" w:date="2025-03-06T11:42:00Z">
         <w:r>
           <w:rPr>
             <w:b/>
@@ -17352,7 +17368,7 @@
           <w:t>.</w:t>
         </w:r>
       </w:ins>
-      <w:ins w:id="183" w:author="Alex Lepauvre" w:date="2025-03-06T11:04:00Z">
+      <w:ins w:id="186" w:author="Alex Lepauvre" w:date="2025-03-06T11:04:00Z">
         <w:r>
           <w:t xml:space="preserve"> </w:t>
         </w:r>
@@ -17369,7 +17385,7 @@
           <w:t>.</w:t>
         </w:r>
       </w:ins>
-      <w:ins w:id="184" w:author="Alex Lepauvre" w:date="2025-03-06T11:05:00Z">
+      <w:ins w:id="187" w:author="Alex Lepauvre" w:date="2025-03-06T11:05:00Z">
         <w:r>
           <w:rPr>
             <w:b/>
@@ -17396,12 +17412,12 @@
           <w:t xml:space="preserve"> at each time points, estimated by comparing the model where the condition at a given time point is switched on vs.</w:t>
         </w:r>
       </w:ins>
-      <w:ins w:id="185" w:author="Alex Lepauvre" w:date="2025-03-06T11:06:00Z">
+      <w:ins w:id="188" w:author="Alex Lepauvre" w:date="2025-03-06T11:06:00Z">
         <w:r>
           <w:t xml:space="preserve"> off. </w:t>
         </w:r>
       </w:ins>
-      <w:ins w:id="186" w:author="Alex Lepauvre" w:date="2025-03-06T11:05:00Z">
+      <w:ins w:id="189" w:author="Alex Lepauvre" w:date="2025-03-06T11:05:00Z">
         <w:r>
           <w:rPr>
             <w:b/>
@@ -17409,7 +17425,7 @@
           <w:t xml:space="preserve"> </w:t>
         </w:r>
       </w:ins>
-      <w:del w:id="187" w:author="Alex Lepauvre" w:date="2025-03-06T11:06:00Z">
+      <w:del w:id="190" w:author="Alex Lepauvre" w:date="2025-03-06T11:06:00Z">
         <w:r>
           <w:delText xml:space="preserve"> </w:delText>
         </w:r>
@@ -17420,7 +17436,7 @@
           <w:delText>B</w:delText>
         </w:r>
       </w:del>
-      <w:del w:id="188" w:author="Alex Lepauvre" w:date="2025-03-06T11:42:00Z">
+      <w:del w:id="191" w:author="Alex Lepauvre" w:date="2025-03-06T11:42:00Z">
         <w:r>
           <w:rPr>
             <w:b/>
@@ -17431,7 +17447,7 @@
           <w:delText xml:space="preserve"> The same parameters as in part A after taking the exponential of their expected values</w:delText>
         </w:r>
       </w:del>
-      <w:ins w:id="189" w:author="Alex Lepauvre" w:date="2025-03-06T11:07:00Z">
+      <w:ins w:id="192" w:author="Alex Lepauvre" w:date="2025-03-06T11:07:00Z">
         <w:r>
           <w:rPr>
             <w:b/>
@@ -17439,24 +17455,24 @@
           <w:t>d</w:t>
         </w:r>
       </w:ins>
-      <w:del w:id="190" w:author="Alex Lepauvre" w:date="2025-03-06T11:07:00Z">
+      <w:del w:id="193" w:author="Alex Lepauvre" w:date="2025-03-06T11:07:00Z">
         <w:r>
           <w:delText>. The numbers at the top indicate time bins. Within each group of five bars the conditions were: 1) animate-inanimate, 2) human-animal, 3) body-face, 4) natural-manmade and 5) the interaction of species and body part.</w:delText>
         </w:r>
       </w:del>
-      <w:ins w:id="191" w:author="Alex Lepauvre" w:date="2025-03-06T11:07:00Z">
+      <w:ins w:id="194" w:author="Alex Lepauvre" w:date="2025-03-06T11:07:00Z">
         <w:r>
           <w:t xml:space="preserve">. </w:t>
         </w:r>
       </w:ins>
-      <w:ins w:id="192" w:author="Alex Lepauvre" w:date="2025-03-06T11:08:00Z">
+      <w:ins w:id="195" w:author="Alex Lepauvre" w:date="2025-03-06T11:08:00Z">
         <w:r>
           <w:t>(</w:t>
         </w:r>
         <w:r>
           <w:rPr>
             <w:b/>
-            <w:rPrChange w:id="193" w:author="Alex Lepauvre" w:date="2025-03-06T11:10:00Z">
+            <w:rPrChange w:id="196" w:author="Alex Lepauvre" w:date="2025-03-06T11:10:00Z">
               <w:rPr/>
             </w:rPrChange>
           </w:rPr>
@@ -17466,24 +17482,24 @@
           <w:t xml:space="preserve">) </w:t>
         </w:r>
       </w:ins>
-      <w:ins w:id="194" w:author="Alex Lepauvre" w:date="2025-03-06T11:07:00Z">
+      <w:ins w:id="197" w:author="Alex Lepauvre" w:date="2025-03-06T11:07:00Z">
         <w:r>
           <w:t>Log Bayes factor over time across conditions estimated by summing the evidence for each experimental condition at a given time point</w:t>
         </w:r>
       </w:ins>
-      <w:ins w:id="195" w:author="Alex Lepauvre" w:date="2025-03-06T11:08:00Z">
+      <w:ins w:id="198" w:author="Alex Lepauvre" w:date="2025-03-06T11:08:00Z">
         <w:r>
           <w:t xml:space="preserve">. </w:t>
         </w:r>
       </w:ins>
-      <w:ins w:id="196" w:author="Alex Lepauvre" w:date="2025-03-06T11:09:00Z">
+      <w:ins w:id="199" w:author="Alex Lepauvre" w:date="2025-03-06T11:09:00Z">
         <w:r>
           <w:t>(</w:t>
         </w:r>
         <w:r>
           <w:rPr>
             <w:b/>
-            <w:rPrChange w:id="197" w:author="Alex Lepauvre" w:date="2025-03-06T11:10:00Z">
+            <w:rPrChange w:id="200" w:author="Alex Lepauvre" w:date="2025-03-06T11:10:00Z">
               <w:rPr/>
             </w:rPrChange>
           </w:rPr>
@@ -17493,7 +17509,7 @@
         <w:r>
           <w:rPr>
             <w:b/>
-            <w:rPrChange w:id="198" w:author="Alex Lepauvre" w:date="2025-03-06T11:10:00Z">
+            <w:rPrChange w:id="201" w:author="Alex Lepauvre" w:date="2025-03-06T11:10:00Z">
               <w:rPr/>
             </w:rPrChange>
           </w:rPr>
@@ -17503,7 +17519,7 @@
         <w:r>
           <w:rPr>
             <w:b/>
-            <w:rPrChange w:id="199" w:author="Alex Lepauvre" w:date="2025-03-06T11:10:00Z">
+            <w:rPrChange w:id="202" w:author="Alex Lepauvre" w:date="2025-03-06T11:10:00Z">
               <w:rPr/>
             </w:rPrChange>
           </w:rPr>
@@ -17513,12 +17529,12 @@
           <w:t xml:space="preserve">) </w:t>
         </w:r>
       </w:ins>
-      <w:ins w:id="200" w:author="Alex Lepauvre" w:date="2025-03-06T11:11:00Z">
+      <w:ins w:id="203" w:author="Alex Lepauvre" w:date="2025-03-06T11:11:00Z">
         <w:r>
           <w:t>Posterior p</w:t>
         </w:r>
       </w:ins>
-      <w:ins w:id="201" w:author="Alex Lepauvre" w:date="2025-03-06T11:09:00Z">
+      <w:ins w:id="204" w:author="Alex Lepauvre" w:date="2025-03-06T11:09:00Z">
         <w:r>
           <w:t xml:space="preserve">robability of the presence of second order effects at each time point estimated using </w:t>
         </w:r>
@@ -17534,7 +17550,7 @@
           <w:t xml:space="preserve"> </w:t>
         </w:r>
       </w:ins>
-      <w:ins w:id="202" w:author="Alex Lepauvre" w:date="2025-03-06T11:10:00Z">
+      <w:ins w:id="205" w:author="Alex Lepauvre" w:date="2025-03-06T11:10:00Z">
         <w:r>
           <w:rPr>
             <w:b/>
@@ -17542,22 +17558,22 @@
           <w:t>e. (Left)</w:t>
         </w:r>
       </w:ins>
-      <w:ins w:id="203" w:author="Alex Lepauvre" w:date="2025-03-06T11:09:00Z">
+      <w:ins w:id="206" w:author="Alex Lepauvre" w:date="2025-03-06T11:09:00Z">
         <w:r>
           <w:t xml:space="preserve"> </w:t>
         </w:r>
       </w:ins>
-      <w:ins w:id="204" w:author="Alex Lepauvre" w:date="2025-03-06T11:10:00Z">
+      <w:ins w:id="207" w:author="Alex Lepauvre" w:date="2025-03-06T11:10:00Z">
         <w:r>
           <w:t xml:space="preserve">Log Bayes for each condition across time, estimated by summing the evidence for each experimental condition across time. </w:t>
         </w:r>
       </w:ins>
-      <w:ins w:id="205" w:author="Alex Lepauvre" w:date="2025-03-06T11:07:00Z">
+      <w:ins w:id="208" w:author="Alex Lepauvre" w:date="2025-03-06T11:07:00Z">
         <w:r>
           <w:t xml:space="preserve"> </w:t>
         </w:r>
       </w:ins>
-      <w:ins w:id="206" w:author="Alex Lepauvre" w:date="2025-03-06T11:11:00Z">
+      <w:ins w:id="209" w:author="Alex Lepauvre" w:date="2025-03-06T11:11:00Z">
         <w:r>
           <w:rPr>
             <w:b/>
@@ -17568,7 +17584,7 @@
           <w:t xml:space="preserve"> </w:t>
         </w:r>
       </w:ins>
-      <w:del w:id="207" w:author="Alex Lepauvre" w:date="2025-03-06T11:07:00Z">
+      <w:del w:id="210" w:author="Alex Lepauvre" w:date="2025-03-06T11:07:00Z">
         <w:r>
           <w:delText xml:space="preserve"> </w:delText>
         </w:r>
@@ -17582,7 +17598,7 @@
           <w:delText xml:space="preserve">. </w:delText>
         </w:r>
       </w:del>
-      <w:del w:id="208" w:author="Alex Lepauvre" w:date="2025-03-06T11:11:00Z">
+      <w:del w:id="211" w:author="Alex Lepauvre" w:date="2025-03-06T11:11:00Z">
         <w:r>
           <w:delText>(</w:delText>
         </w:r>
@@ -17617,7 +17633,7 @@
       <w:r>
         <w:t xml:space="preserve">Corresponding posterior probabilities. </w:t>
       </w:r>
-      <w:del w:id="209" w:author="Alex Lepauvre" w:date="2025-03-06T11:12:00Z">
+      <w:del w:id="212" w:author="Alex Lepauvre" w:date="2025-03-06T11:12:00Z">
         <w:r>
           <w:rPr>
             <w:b/>
@@ -17625,7 +17641,7 @@
           <w:delText>D</w:delText>
         </w:r>
       </w:del>
-      <w:ins w:id="210" w:author="Alex Lepauvre" w:date="2025-03-06T11:12:00Z">
+      <w:ins w:id="213" w:author="Alex Lepauvre" w:date="2025-03-06T11:12:00Z">
         <w:r>
           <w:rPr>
             <w:b/>
@@ -17651,12 +17667,12 @@
       <w:r>
         <w:t>)</w:t>
       </w:r>
-      <w:ins w:id="211" w:author="Alex Lepauvre" w:date="2025-03-06T11:17:00Z">
+      <w:ins w:id="214" w:author="Alex Lepauvre" w:date="2025-03-06T11:17:00Z">
         <w:r>
           <w:t xml:space="preserve"> Betas covariance matrix summed across time points with posterior probability &gt;0.</w:t>
         </w:r>
       </w:ins>
-      <w:ins w:id="212" w:author="Alex Lepauvre" w:date="2025-03-06T11:18:00Z">
+      <w:ins w:id="215" w:author="Alex Lepauvre" w:date="2025-03-06T11:18:00Z">
         <w:r>
           <w:t xml:space="preserve">9. </w:t>
         </w:r>
@@ -17670,12 +17686,12 @@
           <w:t xml:space="preserve">Weighted sum of the model covariance components. </w:t>
         </w:r>
       </w:ins>
-      <w:del w:id="213" w:author="Alex Lepauvre" w:date="2025-03-06T11:17:00Z">
+      <w:del w:id="216" w:author="Alex Lepauvre" w:date="2025-03-06T11:17:00Z">
         <w:r>
           <w:delText xml:space="preserve"> </w:delText>
         </w:r>
       </w:del>
-      <w:del w:id="214" w:author="Alex Lepauvre" w:date="2025-03-06T11:18:00Z">
+      <w:del w:id="217" w:author="Alex Lepauvre" w:date="2025-03-06T11:18:00Z">
         <w:r>
           <w:delText xml:space="preserve">As for part C, but the evidence for models was compared in which components relating to each time bin were switched on or off. </w:delText>
         </w:r>
@@ -17746,7 +17762,7 @@
       <w:r>
         <w:t xml:space="preserve">ranged </w:t>
       </w:r>
-      <w:commentRangeStart w:id="215"/>
+      <w:commentRangeStart w:id="218"/>
       <w:r>
         <w:t xml:space="preserve">from </w:t>
       </w:r>
@@ -17768,12 +17784,12 @@
       <w:r>
         <w:t xml:space="preserve"> subjects</w:t>
       </w:r>
-      <w:commentRangeEnd w:id="215"/>
+      <w:commentRangeEnd w:id="218"/>
       <w:r>
         <w:rPr>
           <w:rStyle w:val="CommentReference"/>
         </w:rPr>
-        <w:commentReference w:id="215"/>
+        <w:commentReference w:id="218"/>
       </w:r>
       <w:r>
         <w:t xml:space="preserve">. Converting to posterior probabilities, this </w:t>
@@ -17820,12 +17836,12 @@
       <w:r>
         <w:t xml:space="preserve">First, we performed an automatic search that removed any parameters from the PEB model that did not contribute to the overall (group level) free energy. The resulting parameters are shown in Figure </w:t>
       </w:r>
-      <w:del w:id="216" w:author="Alex Lepauvre" w:date="2025-03-06T11:48:00Z">
+      <w:del w:id="219" w:author="Alex Lepauvre" w:date="2025-03-06T11:48:00Z">
         <w:r>
           <w:delText>5A</w:delText>
         </w:r>
       </w:del>
-      <w:ins w:id="217" w:author="Alex Lepauvre" w:date="2025-03-06T11:48:00Z">
+      <w:ins w:id="220" w:author="Alex Lepauvre" w:date="2025-03-06T11:48:00Z">
         <w:r>
           <w:t>7a</w:t>
         </w:r>
@@ -17836,12 +17852,12 @@
       <w:r>
         <w:t xml:space="preserve"> Most parameters deviated from their prior expectation of around -</w:t>
       </w:r>
-      <w:ins w:id="218" w:author="Alex Lepauvre" w:date="2025-03-06T11:50:00Z">
+      <w:ins w:id="221" w:author="Alex Lepauvre" w:date="2025-03-06T11:50:00Z">
         <w:r>
           <w:t>4</w:t>
         </w:r>
       </w:ins>
-      <w:del w:id="219" w:author="Alex Lepauvre" w:date="2025-03-06T11:50:00Z">
+      <w:del w:id="222" w:author="Alex Lepauvre" w:date="2025-03-06T11:50:00Z">
         <w:r>
           <w:delText>16</w:delText>
         </w:r>
@@ -17858,29 +17874,29 @@
       <w:r>
         <w:t xml:space="preserve"> varied due to a </w:t>
       </w:r>
-      <w:commentRangeStart w:id="220"/>
+      <w:commentRangeStart w:id="223"/>
       <w:r>
         <w:t xml:space="preserve">scaling </w:t>
       </w:r>
       <w:r>
         <w:t>applied within SPM’s REML scheme</w:t>
       </w:r>
-      <w:commentRangeEnd w:id="220"/>
+      <w:commentRangeEnd w:id="223"/>
       <w:r>
         <w:rPr>
           <w:rStyle w:val="CommentReference"/>
         </w:rPr>
-        <w:commentReference w:id="220"/>
+        <w:commentReference w:id="223"/>
       </w:r>
       <w:r>
         <w:t xml:space="preserve">). Figure </w:t>
       </w:r>
-      <w:del w:id="221" w:author="Alex Lepauvre" w:date="2025-03-06T11:50:00Z">
+      <w:del w:id="224" w:author="Alex Lepauvre" w:date="2025-03-06T11:50:00Z">
         <w:r>
           <w:delText xml:space="preserve">5B </w:delText>
         </w:r>
       </w:del>
-      <w:ins w:id="222" w:author="Alex Lepauvre" w:date="2025-03-06T11:50:00Z">
+      <w:ins w:id="225" w:author="Alex Lepauvre" w:date="2025-03-06T11:50:00Z">
         <w:r>
           <w:t xml:space="preserve">7b </w:t>
         </w:r>
@@ -17900,7 +17916,7 @@
       <w:r>
         <w:t xml:space="preserve">. </w:t>
       </w:r>
-      <w:commentRangeStart w:id="223"/>
+      <w:commentRangeStart w:id="226"/>
       <w:r>
         <w:t xml:space="preserve">Parameter 36 encoded the effect of animate vs inanimate stimuli in FIR bin 8 (0.26-0.29s). Parameter 50 encoded the interaction of species (human vs animal) and body part (face vs body) in FIR bin 10 (0.32-0.35s). This </w:t>
       </w:r>
@@ -17910,12 +17926,12 @@
       <w:r>
         <w:t>means that the difference in response to faces and bodies depended on whether humans or animals were depicted.</w:t>
       </w:r>
-      <w:commentRangeEnd w:id="223"/>
+      <w:commentRangeEnd w:id="226"/>
       <w:r>
         <w:rPr>
           <w:rStyle w:val="CommentReference"/>
         </w:rPr>
-        <w:commentReference w:id="223"/>
+        <w:commentReference w:id="226"/>
       </w:r>
     </w:p>
     <w:p>
@@ -17984,12 +18000,12 @@
       <w:r>
         <w:t xml:space="preserve">is shown in Figure </w:t>
       </w:r>
-      <w:ins w:id="224" w:author="Alex Lepauvre" w:date="2025-03-06T11:58:00Z">
+      <w:ins w:id="227" w:author="Alex Lepauvre" w:date="2025-03-06T11:58:00Z">
         <w:r>
           <w:t>7</w:t>
         </w:r>
       </w:ins>
-      <w:del w:id="225" w:author="Alex Lepauvre" w:date="2025-03-06T11:58:00Z">
+      <w:del w:id="228" w:author="Alex Lepauvre" w:date="2025-03-06T11:58:00Z">
         <w:r>
           <w:delText>5</w:delText>
         </w:r>
@@ -17997,7 +18013,7 @@
           <w:delText>C</w:delText>
         </w:r>
       </w:del>
-      <w:ins w:id="226" w:author="Alex Lepauvre" w:date="2025-03-06T11:58:00Z">
+      <w:ins w:id="229" w:author="Alex Lepauvre" w:date="2025-03-06T11:58:00Z">
         <w:r>
           <w:t>c</w:t>
         </w:r>
@@ -18008,12 +18024,12 @@
       <w:r>
         <w:t xml:space="preserve">he </w:t>
       </w:r>
-      <w:del w:id="227" w:author="Alex Lepauvre" w:date="2025-03-06T11:59:00Z">
+      <w:del w:id="230" w:author="Alex Lepauvre" w:date="2025-03-06T11:59:00Z">
         <w:r>
           <w:delText>values of the bars</w:delText>
         </w:r>
       </w:del>
-      <w:ins w:id="228" w:author="Alex Lepauvre" w:date="2025-03-06T11:59:00Z">
+      <w:ins w:id="231" w:author="Alex Lepauvre" w:date="2025-03-06T11:59:00Z">
         <w:r>
           <w:t>y-axis</w:t>
         </w:r>
@@ -18021,7 +18037,7 @@
       <w:r>
         <w:t xml:space="preserve"> indicate</w:t>
       </w:r>
-      <w:ins w:id="229" w:author="Alex Lepauvre" w:date="2025-03-06T11:59:00Z">
+      <w:ins w:id="232" w:author="Alex Lepauvre" w:date="2025-03-06T11:59:00Z">
         <w:r>
           <w:t>s</w:t>
         </w:r>
@@ -18041,7 +18057,7 @@
       <w:r>
         <w:t xml:space="preserve"> absence</w:t>
       </w:r>
-      <w:ins w:id="230" w:author="Alex Lepauvre" w:date="2025-03-06T11:59:00Z">
+      <w:ins w:id="233" w:author="Alex Lepauvre" w:date="2025-03-06T11:59:00Z">
         <w:r>
           <w:t xml:space="preserve"> and the colour indicates the experimental condition</w:t>
         </w:r>
@@ -18067,17 +18083,17 @@
       <w:r>
         <w:t xml:space="preserve"> (Figure </w:t>
       </w:r>
-      <w:ins w:id="231" w:author="Alex Lepauvre" w:date="2025-03-06T12:00:00Z">
+      <w:ins w:id="234" w:author="Alex Lepauvre" w:date="2025-03-06T12:00:00Z">
         <w:r>
           <w:t>7</w:t>
         </w:r>
       </w:ins>
-      <w:del w:id="232" w:author="Alex Lepauvre" w:date="2025-03-06T12:00:00Z">
+      <w:del w:id="235" w:author="Alex Lepauvre" w:date="2025-03-06T12:00:00Z">
         <w:r>
           <w:delText>5D</w:delText>
         </w:r>
       </w:del>
-      <w:ins w:id="233" w:author="Alex Lepauvre" w:date="2025-03-06T12:00:00Z">
+      <w:ins w:id="236" w:author="Alex Lepauvre" w:date="2025-03-06T12:00:00Z">
         <w:r>
           <w:t>e</w:t>
         </w:r>
@@ -18096,55 +18112,55 @@
       <w:r>
         <w:t xml:space="preserve"> shown in Figure </w:t>
       </w:r>
-      <w:del w:id="234" w:author="Alex Lepauvre" w:date="2025-03-06T12:00:00Z">
+      <w:del w:id="237" w:author="Alex Lepauvre" w:date="2025-03-06T12:00:00Z">
         <w:r>
           <w:delText>5</w:delText>
         </w:r>
       </w:del>
-      <w:ins w:id="235" w:author="Alex Lepauvre" w:date="2025-03-06T12:00:00Z">
+      <w:ins w:id="238" w:author="Alex Lepauvre" w:date="2025-03-06T12:00:00Z">
         <w:r>
           <w:t>7</w:t>
         </w:r>
       </w:ins>
-      <w:del w:id="236" w:author="Alex Lepauvre" w:date="2025-03-06T12:00:00Z">
+      <w:del w:id="239" w:author="Alex Lepauvre" w:date="2025-03-06T12:00:00Z">
         <w:r>
           <w:delText>E</w:delText>
-        </w:r>
-      </w:del>
-      <w:ins w:id="237" w:author="Alex Lepauvre" w:date="2025-03-06T12:00:00Z">
-        <w:r>
-          <w:t>d</w:t>
-        </w:r>
-      </w:ins>
-      <w:r>
-        <w:t>.</w:t>
-      </w:r>
-      <w:r>
-        <w:t xml:space="preserve"> There was strong evidence for effects at all time bins</w:t>
-      </w:r>
-      <w:commentRangeStart w:id="238"/>
-      <w:r>
-        <w:t xml:space="preserve">, but the strongest was at time bin 6 (0.19-0.22s). Converting to posterior probability (Figure </w:t>
-      </w:r>
-      <w:del w:id="239" w:author="Alex Lepauvre" w:date="2025-03-06T12:00:00Z">
-        <w:r>
-          <w:delText>5F</w:delText>
         </w:r>
       </w:del>
       <w:ins w:id="240" w:author="Alex Lepauvre" w:date="2025-03-06T12:00:00Z">
         <w:r>
+          <w:t>d</w:t>
+        </w:r>
+      </w:ins>
+      <w:r>
+        <w:t>.</w:t>
+      </w:r>
+      <w:r>
+        <w:t xml:space="preserve"> There was strong evidence for effects at all time bins</w:t>
+      </w:r>
+      <w:commentRangeStart w:id="241"/>
+      <w:r>
+        <w:t xml:space="preserve">, but the strongest was at time bin 6 (0.19-0.22s). Converting to posterior probability (Figure </w:t>
+      </w:r>
+      <w:del w:id="242" w:author="Alex Lepauvre" w:date="2025-03-06T12:00:00Z">
+        <w:r>
+          <w:delText>5F</w:delText>
+        </w:r>
+      </w:del>
+      <w:ins w:id="243" w:author="Alex Lepauvre" w:date="2025-03-06T12:00:00Z">
+        <w:r>
           <w:t>7d, grey bar</w:t>
         </w:r>
       </w:ins>
       <w:r>
         <w:t>), the posterior probability for time bin 6 was unity.</w:t>
       </w:r>
-      <w:commentRangeEnd w:id="238"/>
+      <w:commentRangeEnd w:id="241"/>
       <w:r>
         <w:rPr>
           <w:rStyle w:val="CommentReference"/>
         </w:rPr>
-        <w:commentReference w:id="238"/>
+        <w:commentReference w:id="241"/>
       </w:r>
     </w:p>
     <w:p>
@@ -18176,7 +18192,7 @@
       <w:pPr>
         <w:keepNext/>
       </w:pPr>
-      <w:ins w:id="241" w:author="Alex Lepauvre" w:date="2025-03-06T10:54:00Z">
+      <w:ins w:id="244" w:author="Alex Lepauvre" w:date="2025-03-06T10:54:00Z">
         <w:r>
           <w:rPr>
             <w:noProof/>
@@ -18220,7 +18236,7 @@
           </w:drawing>
         </w:r>
       </w:ins>
-      <w:del w:id="242" w:author="Alex Lepauvre" w:date="2025-03-06T10:54:00Z">
+      <w:del w:id="245" w:author="Alex Lepauvre" w:date="2025-03-06T10:54:00Z">
         <w:r>
           <w:rPr>
             <w:noProof/>
@@ -18275,10 +18291,10 @@
       <w:pPr>
         <w:pStyle w:val="Caption"/>
         <w:rPr>
-          <w:ins w:id="243" w:author="Alex Lepauvre" w:date="2025-03-06T11:18:00Z"/>
+          <w:ins w:id="246" w:author="Alex Lepauvre" w:date="2025-03-06T11:18:00Z"/>
         </w:rPr>
       </w:pPr>
-      <w:ins w:id="244" w:author="Alex Lepauvre" w:date="2025-03-06T11:18:00Z">
+      <w:ins w:id="247" w:author="Alex Lepauvre" w:date="2025-03-06T11:18:00Z">
         <w:r>
           <w:rPr>
             <w:b/>
@@ -18310,13 +18326,26 @@
           </w:rPr>
           <w:fldChar w:fldCharType="separate"/>
         </w:r>
+      </w:ins>
+      <w:ins w:id="248" w:author="Peter Zeidman" w:date="2025-04-30T16:45:00Z">
         <w:r>
           <w:rPr>
             <w:b/>
             <w:noProof/>
           </w:rPr>
-          <w:t>6</w:t>
-        </w:r>
+          <w:t>7</w:t>
+        </w:r>
+      </w:ins>
+      <w:ins w:id="249" w:author="Alex Lepauvre" w:date="2025-03-06T11:18:00Z">
+        <w:del w:id="250" w:author="Peter Zeidman" w:date="2025-04-30T16:44:00Z">
+          <w:r>
+            <w:rPr>
+              <w:b/>
+              <w:noProof/>
+            </w:rPr>
+            <w:delText>6</w:delText>
+          </w:r>
+        </w:del>
         <w:r>
           <w:rPr>
             <w:b/>
@@ -18372,7 +18401,7 @@
           <w:t xml:space="preserve"> are 90% credible intervals</w:t>
         </w:r>
       </w:ins>
-      <w:ins w:id="245" w:author="Alex Lepauvre" w:date="2025-03-06T11:43:00Z">
+      <w:ins w:id="251" w:author="Alex Lepauvre" w:date="2025-03-06T11:43:00Z">
         <w:r>
           <w:t xml:space="preserve">. </w:t>
         </w:r>
@@ -18395,7 +18424,7 @@
           <w:t>.</w:t>
         </w:r>
       </w:ins>
-      <w:ins w:id="246" w:author="Alex Lepauvre" w:date="2025-03-06T11:18:00Z">
+      <w:ins w:id="252" w:author="Alex Lepauvre" w:date="2025-03-06T11:18:00Z">
         <w:r>
           <w:t xml:space="preserve"> </w:t>
         </w:r>
@@ -18543,10 +18572,10 @@
         <w:pStyle w:val="Caption"/>
         <w:jc w:val="left"/>
         <w:rPr>
-          <w:del w:id="247" w:author="Alex Lepauvre" w:date="2025-03-06T11:18:00Z"/>
+          <w:del w:id="253" w:author="Alex Lepauvre" w:date="2025-03-06T11:18:00Z"/>
         </w:rPr>
       </w:pPr>
-      <w:del w:id="248" w:author="Alex Lepauvre" w:date="2025-03-06T11:18:00Z">
+      <w:del w:id="254" w:author="Alex Lepauvre" w:date="2025-03-06T11:18:00Z">
         <w:r>
           <w:rPr>
             <w:b/>
@@ -18554,7 +18583,7 @@
           <w:delText xml:space="preserve">Figure </w:delText>
         </w:r>
       </w:del>
-      <w:del w:id="249" w:author="Alex Lepauvre" w:date="2025-03-06T09:57:00Z">
+      <w:del w:id="255" w:author="Alex Lepauvre" w:date="2025-03-06T09:57:00Z">
         <w:r>
           <w:rPr>
             <w:b/>
@@ -18590,7 +18619,7 @@
           <w:fldChar w:fldCharType="end"/>
         </w:r>
       </w:del>
-      <w:del w:id="250" w:author="Alex Lepauvre" w:date="2025-03-06T11:18:00Z">
+      <w:del w:id="256" w:author="Alex Lepauvre" w:date="2025-03-06T11:18:00Z">
         <w:r>
           <w:rPr>
             <w:b/>
@@ -19172,16 +19201,16 @@
       <w:r>
         <w:t>with the added benefits that come from Bayesian inference</w:t>
       </w:r>
-      <w:commentRangeStart w:id="251"/>
+      <w:commentRangeStart w:id="257"/>
       <w:r>
         <w:t>.</w:t>
       </w:r>
-      <w:commentRangeEnd w:id="251"/>
+      <w:commentRangeEnd w:id="257"/>
       <w:r>
         <w:rPr>
           <w:rStyle w:val="CommentReference"/>
         </w:rPr>
-        <w:commentReference w:id="251"/>
+        <w:commentReference w:id="257"/>
       </w:r>
     </w:p>
     <w:p>
@@ -19243,42 +19272,42 @@
       <w:r>
         <w:t xml:space="preserve"> The efficiency of the model could be increased by having a design matrix with fewer columns, thereby increasing the available degrees of freedom of the model</w:t>
       </w:r>
-      <w:ins w:id="252" w:author="Alex Lepauvre" w:date="2025-03-05T17:22:00Z">
+      <w:ins w:id="258" w:author="Alex Lepauvre" w:date="2025-03-05T17:22:00Z">
         <w:r>
           <w:t xml:space="preserve">. </w:t>
         </w:r>
       </w:ins>
-      <w:ins w:id="253" w:author="Alex Lepauvre" w:date="2025-03-05T17:23:00Z">
+      <w:ins w:id="259" w:author="Alex Lepauvre" w:date="2025-03-05T17:23:00Z">
         <w:r>
           <w:t xml:space="preserve">If the aim of the analysis is to test theory-specific predictions regarding the temporal dynamics underlying the neural representations, the design matrix can be specified to reflect </w:t>
         </w:r>
       </w:ins>
-      <w:ins w:id="254" w:author="Alex Lepauvre" w:date="2025-03-05T17:24:00Z">
+      <w:ins w:id="260" w:author="Alex Lepauvre" w:date="2025-03-05T17:24:00Z">
         <w:r>
           <w:t>these hypothesized time courses</w:t>
         </w:r>
       </w:ins>
-      <w:ins w:id="255" w:author="Alex Lepauvre" w:date="2025-03-05T17:18:00Z">
+      <w:ins w:id="261" w:author="Alex Lepauvre" w:date="2025-03-05T17:18:00Z">
         <w:r>
           <w:t xml:space="preserve">. </w:t>
         </w:r>
       </w:ins>
-      <w:ins w:id="256" w:author="Alex Lepauvre" w:date="2025-03-05T17:24:00Z">
+      <w:ins w:id="262" w:author="Alex Lepauvre" w:date="2025-03-05T17:24:00Z">
         <w:r>
           <w:t xml:space="preserve">Alternatively, </w:t>
         </w:r>
       </w:ins>
-      <w:del w:id="257" w:author="Alex Lepauvre" w:date="2025-03-05T17:19:00Z">
+      <w:del w:id="263" w:author="Alex Lepauvre" w:date="2025-03-05T17:19:00Z">
         <w:r>
           <w:delText xml:space="preserve">. </w:delText>
         </w:r>
       </w:del>
-      <w:del w:id="258" w:author="Alex Lepauvre" w:date="2025-03-05T17:24:00Z">
+      <w:del w:id="264" w:author="Alex Lepauvre" w:date="2025-03-05T17:24:00Z">
         <w:r>
           <w:delText>O</w:delText>
         </w:r>
       </w:del>
-      <w:ins w:id="259" w:author="Alex Lepauvre" w:date="2025-03-05T17:24:00Z">
+      <w:ins w:id="265" w:author="Alex Lepauvre" w:date="2025-03-05T17:24:00Z">
         <w:r>
           <w:t>o</w:t>
         </w:r>
@@ -20139,7 +20168,7 @@
         </w:rPr>
         <w:t xml:space="preserve">, </w:t>
       </w:r>
-      <w:commentRangeStart w:id="260"/>
+      <w:commentRangeStart w:id="266"/>
       <w:r>
         <w:rPr>
           <w:rFonts w:eastAsiaTheme="minorEastAsia"/>
@@ -20152,12 +20181,12 @@
         </w:rPr>
         <w:t>approximation over time</w:t>
       </w:r>
-      <w:commentRangeEnd w:id="260"/>
+      <w:commentRangeEnd w:id="266"/>
       <w:r>
         <w:rPr>
           <w:rStyle w:val="CommentReference"/>
         </w:rPr>
-        <w:commentReference w:id="260"/>
+        <w:commentReference w:id="266"/>
       </w:r>
       <w:r>
         <w:rPr>
@@ -20555,7 +20584,7 @@
       <w:r>
         <w:rPr>
           <w:lang w:val="de-DE"/>
-          <w:rPrChange w:id="261" w:author="Alex Lepauvre" w:date="2025-03-06T11:42:00Z">
+          <w:rPrChange w:id="267" w:author="Alex Lepauvre" w:date="2025-03-06T11:42:00Z">
             <w:rPr>
               <w:lang w:val="en-GB"/>
             </w:rPr>
@@ -20572,7 +20601,7 @@
       <w:r>
         <w:rPr>
           <w:lang w:val="de-DE"/>
-          <w:rPrChange w:id="262" w:author="Alex Lepauvre" w:date="2025-03-06T11:42:00Z">
+          <w:rPrChange w:id="268" w:author="Alex Lepauvre" w:date="2025-03-06T11:42:00Z">
             <w:rPr/>
           </w:rPrChange>
         </w:rPr>
@@ -20866,7 +20895,7 @@
 
 <file path=word/comments.xml><?xml version="1.0" encoding="utf-8"?>
 <w:comments xmlns:wpc="http://schemas.microsoft.com/office/word/2010/wordprocessingCanvas" xmlns:cx="http://schemas.microsoft.com/office/drawing/2014/chartex" xmlns:cx1="http://schemas.microsoft.com/office/drawing/2015/9/8/chartex" xmlns:cx2="http://schemas.microsoft.com/office/drawing/2015/10/21/chartex" xmlns:cx3="http://schemas.microsoft.com/office/drawing/2016/5/9/chartex" xmlns:cx4="http://schemas.microsoft.com/office/drawing/2016/5/10/chartex" xmlns:cx5="http://schemas.microsoft.com/office/drawing/2016/5/11/chartex" xmlns:cx6="http://schemas.microsoft.com/office/drawing/2016/5/12/chartex" xmlns:cx7="http://schemas.microsoft.com/office/drawing/2016/5/13/chartex" xmlns:cx8="http://schemas.microsoft.com/office/drawing/2016/5/14/chartex" xmlns:mc="http://schemas.openxmlformats.org/markup-compatibility/2006" xmlns:aink="http://schemas.microsoft.com/office/drawing/2016/ink" xmlns:am3d="http://schemas.microsoft.com/office/drawing/2017/model3d" xmlns:o="urn:schemas-microsoft-com:office:office" xmlns:r="http://schemas.openxmlformats.org/officeDocument/2006/relationships" xmlns:m="http://schemas.openxmlformats.org/officeDocument/2006/math" xmlns:v="urn:schemas-microsoft-com:vml" xmlns:wp14="http://schemas.microsoft.com/office/word/2010/wordprocessingDrawing" xmlns:wp="http://schemas.openxmlformats.org/drawingml/2006/wordprocessingDrawing" xmlns:w10="urn:schemas-microsoft-com:office:word" xmlns:w="http://schemas.openxmlformats.org/wordprocessingml/2006/main" xmlns:w14="http://schemas.microsoft.com/office/word/2010/wordml" xmlns:w15="http://schemas.microsoft.com/office/word/2012/wordml" xmlns:w16cid="http://schemas.microsoft.com/office/word/2016/wordml/cid" xmlns:w16se="http://schemas.microsoft.com/office/word/2015/wordml/symex" xmlns:wpg="http://schemas.microsoft.com/office/word/2010/wordprocessingGroup" xmlns:wpi="http://schemas.microsoft.com/office/word/2010/wordprocessingInk" xmlns:wne="http://schemas.microsoft.com/office/word/2006/wordml" xmlns:wps="http://schemas.microsoft.com/office/word/2010/wordprocessingShape" mc:Ignorable="w14 w15 w16se w16cid wp14">
-  <w:comment w:id="30" w:author="Peter Zeidman" w:date="2025-03-20T12:47:00Z" w:initials="PZ">
+  <w:comment w:id="29" w:author="Peter Zeidman" w:date="2025-03-20T12:47:00Z" w:initials="PZ">
     <w:p>
       <w:pPr>
         <w:pStyle w:val="CommentText"/>
@@ -20882,7 +20911,7 @@
       </w:r>
     </w:p>
   </w:comment>
-  <w:comment w:id="40" w:author="Alex Lepauvre" w:date="2025-03-06T11:21:00Z" w:initials="AL">
+  <w:comment w:id="39" w:author="Alex Lepauvre" w:date="2025-03-06T11:21:00Z" w:initials="AL">
     <w:p>
       <w:pPr>
         <w:pStyle w:val="CommentText"/>
@@ -20962,7 +20991,7 @@
       </w:r>
     </w:p>
   </w:comment>
-  <w:comment w:id="136" w:author="Alex Lepauvre" w:date="2025-03-06T11:24:00Z" w:initials="AL">
+  <w:comment w:id="138" w:author="Alex Lepauvre" w:date="2025-03-06T11:24:00Z" w:initials="AL">
     <w:p>
       <w:pPr>
         <w:pStyle w:val="CommentText"/>
@@ -20983,7 +21012,7 @@
       </w:pPr>
     </w:p>
   </w:comment>
-  <w:comment w:id="153" w:author="Alex Lepauvre" w:date="2025-03-06T11:45:00Z" w:initials="AL">
+  <w:comment w:id="155" w:author="Alex Lepauvre" w:date="2025-03-06T11:45:00Z" w:initials="AL">
     <w:p>
       <w:pPr>
         <w:pStyle w:val="CommentText"/>
@@ -20999,7 +21028,7 @@
       </w:r>
     </w:p>
   </w:comment>
-  <w:comment w:id="159" w:author="Alex Lepauvre" w:date="2025-03-06T11:46:00Z" w:initials="AL">
+  <w:comment w:id="161" w:author="Alex Lepauvre" w:date="2025-03-06T11:46:00Z" w:initials="AL">
     <w:p>
       <w:pPr>
         <w:pStyle w:val="CommentText"/>
@@ -21026,7 +21055,7 @@
       </w:pPr>
     </w:p>
   </w:comment>
-  <w:comment w:id="163" w:author="Alex Lepauvre" w:date="2025-03-06T11:26:00Z" w:initials="AL">
+  <w:comment w:id="165" w:author="Alex Lepauvre" w:date="2025-03-06T11:26:00Z" w:initials="AL">
     <w:p>
       <w:pPr>
         <w:pStyle w:val="CommentText"/>
@@ -21068,7 +21097,7 @@
       </w:r>
     </w:p>
   </w:comment>
-  <w:comment w:id="215" w:author="Alex Lepauvre" w:date="2025-03-06T11:46:00Z" w:initials="AL">
+  <w:comment w:id="218" w:author="Alex Lepauvre" w:date="2025-03-06T11:46:00Z" w:initials="AL">
     <w:p>
       <w:pPr>
         <w:pStyle w:val="CommentText"/>
@@ -21084,7 +21113,7 @@
       </w:r>
     </w:p>
   </w:comment>
-  <w:comment w:id="220" w:author="Peter Zeidman [2]" w:date="2022-07-08T13:43:00Z" w:initials="PZ">
+  <w:comment w:id="223" w:author="Peter Zeidman [2]" w:date="2022-07-08T13:43:00Z" w:initials="PZ">
     <w:p>
       <w:pPr>
         <w:pStyle w:val="CommentText"/>
@@ -21116,7 +21145,7 @@
       </w:r>
     </w:p>
   </w:comment>
-  <w:comment w:id="223" w:author="Alex Lepauvre" w:date="2025-03-06T11:55:00Z" w:initials="AL">
+  <w:comment w:id="226" w:author="Alex Lepauvre" w:date="2025-03-06T11:55:00Z" w:initials="AL">
     <w:p>
       <w:pPr>
         <w:pStyle w:val="CommentText"/>
@@ -21132,7 +21161,7 @@
       </w:r>
     </w:p>
   </w:comment>
-  <w:comment w:id="238" w:author="Alex Lepauvre" w:date="2025-03-06T12:00:00Z" w:initials="AL">
+  <w:comment w:id="241" w:author="Alex Lepauvre" w:date="2025-03-06T12:00:00Z" w:initials="AL">
     <w:p>
       <w:pPr>
         <w:pStyle w:val="CommentText"/>
@@ -21157,7 +21186,7 @@
       </w:r>
     </w:p>
   </w:comment>
-  <w:comment w:id="251" w:author="Peter Zeidman [2]" w:date="2022-07-08T13:42:00Z" w:initials="PZ">
+  <w:comment w:id="257" w:author="Peter Zeidman [2]" w:date="2022-07-08T13:42:00Z" w:initials="PZ">
     <w:p>
       <w:pPr>
         <w:pStyle w:val="CommentText"/>
@@ -21173,7 +21202,7 @@
       </w:r>
     </w:p>
   </w:comment>
-  <w:comment w:id="260" w:author="Peter Zeidman [2]" w:date="2022-07-08T13:41:00Z" w:initials="PZ">
+  <w:comment w:id="266" w:author="Peter Zeidman [2]" w:date="2022-07-08T13:41:00Z" w:initials="PZ">
     <w:p>
       <w:pPr>
         <w:pStyle w:val="CommentText"/>
@@ -22592,7 +22621,7 @@
 </file>
 
 <file path=customXml/itemProps1.xml><?xml version="1.0" encoding="utf-8"?>
-<ds:datastoreItem xmlns:ds="http://schemas.openxmlformats.org/officeDocument/2006/customXml" ds:itemID="{AEF9C079-F4FA-4DD5-A264-F925BB0CC6F8}">
+<ds:datastoreItem xmlns:ds="http://schemas.openxmlformats.org/officeDocument/2006/customXml" ds:itemID="{6343C605-882F-4A52-BE38-66F90988062C}">
   <ds:schemaRefs>
     <ds:schemaRef ds:uri="http://schemas.openxmlformats.org/officeDocument/2006/bibliography"/>
   </ds:schemaRefs>

</xml_diff>